<commit_message>
Made the Ultrasonic senzor to function as it was supposed to.
</commit_message>
<xml_diff>
--- a/Documentation/Robotic Arm Links.docx
+++ b/Documentation/Robotic Arm Links.docx
@@ -1,6 +1,6 @@
 
 <file path=word/document.xml><?xml version="1.0" encoding="utf-8"?>
-<w:document xmlns:wpc="http://schemas.microsoft.com/office/word/2010/wordprocessingCanvas" xmlns:cx="http://schemas.microsoft.com/office/drawing/2014/chartex" xmlns:cx1="http://schemas.microsoft.com/office/drawing/2015/9/8/chartex" xmlns:cx2="http://schemas.microsoft.com/office/drawing/2015/10/21/chartex" xmlns:cx3="http://schemas.microsoft.com/office/drawing/2016/5/9/chartex" xmlns:cx4="http://schemas.microsoft.com/office/drawing/2016/5/10/chartex" xmlns:cx5="http://schemas.microsoft.com/office/drawing/2016/5/11/chartex" xmlns:cx6="http://schemas.microsoft.com/office/drawing/2016/5/12/chartex" xmlns:cx7="http://schemas.microsoft.com/office/drawing/2016/5/13/chartex" xmlns:cx8="http://schemas.microsoft.com/office/drawing/2016/5/14/chartex" xmlns:mc="http://schemas.openxmlformats.org/markup-compatibility/2006" xmlns:aink="http://schemas.microsoft.com/office/drawing/2016/ink" xmlns:am3d="http://schemas.microsoft.com/office/drawing/2017/model3d" xmlns:o="urn:schemas-microsoft-com:office:office" xmlns:r="http://schemas.openxmlformats.org/officeDocument/2006/relationships" xmlns:m="http://schemas.openxmlformats.org/officeDocument/2006/math" xmlns:v="urn:schemas-microsoft-com:vml" xmlns:wp14="http://schemas.microsoft.com/office/word/2010/wordprocessingDrawing" xmlns:wp="http://schemas.openxmlformats.org/drawingml/2006/wordprocessingDrawing" xmlns:w10="urn:schemas-microsoft-com:office:word" xmlns:w="http://schemas.openxmlformats.org/wordprocessingml/2006/main" xmlns:w14="http://schemas.microsoft.com/office/word/2010/wordml" xmlns:w15="http://schemas.microsoft.com/office/word/2012/wordml" xmlns:w16cid="http://schemas.microsoft.com/office/word/2016/wordml/cid" xmlns:w16se="http://schemas.microsoft.com/office/word/2015/wordml/symex" xmlns:wpg="http://schemas.microsoft.com/office/word/2010/wordprocessingGroup" xmlns:wpi="http://schemas.microsoft.com/office/word/2010/wordprocessingInk" xmlns:wne="http://schemas.microsoft.com/office/word/2006/wordml" xmlns:wps="http://schemas.microsoft.com/office/word/2010/wordprocessingShape" mc:Ignorable="w14 w15 w16se w16cid wp14">
+<w:document xmlns:wpc="http://schemas.microsoft.com/office/word/2010/wordprocessingCanvas" xmlns:cx="http://schemas.microsoft.com/office/drawing/2014/chartex" xmlns:cx1="http://schemas.microsoft.com/office/drawing/2015/9/8/chartex" xmlns:cx2="http://schemas.microsoft.com/office/drawing/2015/10/21/chartex" xmlns:cx3="http://schemas.microsoft.com/office/drawing/2016/5/9/chartex" xmlns:cx4="http://schemas.microsoft.com/office/drawing/2016/5/10/chartex" xmlns:cx5="http://schemas.microsoft.com/office/drawing/2016/5/11/chartex" xmlns:cx6="http://schemas.microsoft.com/office/drawing/2016/5/12/chartex" xmlns:cx7="http://schemas.microsoft.com/office/drawing/2016/5/13/chartex" xmlns:cx8="http://schemas.microsoft.com/office/drawing/2016/5/14/chartex" xmlns:mc="http://schemas.openxmlformats.org/markup-compatibility/2006" xmlns:aink="http://schemas.microsoft.com/office/drawing/2016/ink" xmlns:am3d="http://schemas.microsoft.com/office/drawing/2017/model3d" xmlns:o="urn:schemas-microsoft-com:office:office" xmlns:r="http://schemas.openxmlformats.org/officeDocument/2006/relationships" xmlns:m="http://schemas.openxmlformats.org/officeDocument/2006/math" xmlns:v="urn:schemas-microsoft-com:vml" xmlns:wp14="http://schemas.microsoft.com/office/word/2010/wordprocessingDrawing" xmlns:wp="http://schemas.openxmlformats.org/drawingml/2006/wordprocessingDrawing" xmlns:w10="urn:schemas-microsoft-com:office:word" xmlns:w="http://schemas.openxmlformats.org/wordprocessingml/2006/main" xmlns:w14="http://schemas.microsoft.com/office/word/2010/wordml" xmlns:w15="http://schemas.microsoft.com/office/word/2012/wordml" xmlns:w16cex="http://schemas.microsoft.com/office/word/2018/wordml/cex" xmlns:w16cid="http://schemas.microsoft.com/office/word/2016/wordml/cid" xmlns:w16="http://schemas.microsoft.com/office/word/2018/wordml" xmlns:w16se="http://schemas.microsoft.com/office/word/2015/wordml/symex" xmlns:wpg="http://schemas.microsoft.com/office/word/2010/wordprocessingGroup" xmlns:wpi="http://schemas.microsoft.com/office/word/2010/wordprocessingInk" xmlns:wne="http://schemas.microsoft.com/office/word/2006/wordml" xmlns:wps="http://schemas.microsoft.com/office/word/2010/wordprocessingShape" mc:Ignorable="w14 w15 w16se w16cid w16 w16cex wp14">
   <w:body>
     <w:p>
       <w:pPr>
@@ -42,7 +42,7 @@
     </w:p>
     <w:p>
       <w:pPr>
-        <w:pStyle w:val="ListParagraph"/>
+        <w:pStyle w:val="Listparagraf"/>
         <w:numPr>
           <w:ilvl w:val="0"/>
           <w:numId w:val="1"/>
@@ -69,7 +69,7 @@
     </w:p>
     <w:p>
       <w:pPr>
-        <w:pStyle w:val="ListParagraph"/>
+        <w:pStyle w:val="Listparagraf"/>
         <w:ind w:left="1440"/>
       </w:pPr>
       <w:r>
@@ -104,19 +104,45 @@
         <w:rPr>
           <w:sz w:val="28"/>
         </w:rPr>
-        <w:t>Notes: It doesn’t seem to have as many axis as other arm (Maybe 1 less, but that’s no big price to pay for the movement of the wheels)</w:t>
-      </w:r>
-    </w:p>
-    <w:p>
-      <w:pPr>
-        <w:rPr>
-          <w:sz w:val="28"/>
-        </w:rPr>
-      </w:pPr>
-    </w:p>
-    <w:p>
-      <w:pPr>
-        <w:pStyle w:val="ListParagraph"/>
+        <w:t xml:space="preserve">Notes: It doesn’t seem to have as many </w:t>
+      </w:r>
+      <w:proofErr w:type="gramStart"/>
+      <w:r>
+        <w:rPr>
+          <w:sz w:val="28"/>
+        </w:rPr>
+        <w:t>axis</w:t>
+      </w:r>
+      <w:proofErr w:type="gramEnd"/>
+      <w:r>
+        <w:rPr>
+          <w:sz w:val="28"/>
+        </w:rPr>
+        <w:t xml:space="preserve"> as other arm (Maybe 1 less, but that’s no big price to pay for the movement of the wheels)</w:t>
+      </w:r>
+    </w:p>
+    <w:p>
+      <w:pPr>
+        <w:rPr>
+          <w:sz w:val="28"/>
+        </w:rPr>
+      </w:pPr>
+      <w:r>
+        <w:rPr>
+          <w:sz w:val="28"/>
+        </w:rPr>
+        <w:t xml:space="preserve"> </w:t>
+      </w:r>
+      <w:r>
+        <w:rPr>
+          <w:sz w:val="28"/>
+        </w:rPr>
+        <w:t>ș</w:t>
+      </w:r>
+    </w:p>
+    <w:p>
+      <w:pPr>
+        <w:pStyle w:val="Listparagraf"/>
         <w:numPr>
           <w:ilvl w:val="0"/>
           <w:numId w:val="1"/>
@@ -132,8 +158,6 @@
         </w:rPr>
         <w:t>Another robotic arm tank (Full)</w:t>
       </w:r>
-      <w:bookmarkStart w:id="0" w:name="_GoBack"/>
-      <w:bookmarkEnd w:id="0"/>
     </w:p>
     <w:p>
       <w:pPr>
@@ -176,7 +200,7 @@
     </w:p>
     <w:p>
       <w:pPr>
-        <w:pStyle w:val="ListParagraph"/>
+        <w:pStyle w:val="Listparagraf"/>
         <w:numPr>
           <w:ilvl w:val="0"/>
           <w:numId w:val="1"/>
@@ -186,33 +210,24 @@
           <w:sz w:val="32"/>
         </w:rPr>
       </w:pPr>
-      <w:proofErr w:type="spellStart"/>
       <w:r>
         <w:rPr>
           <w:b/>
           <w:sz w:val="32"/>
         </w:rPr>
-        <w:t>Braccio</w:t>
-      </w:r>
-      <w:proofErr w:type="spellEnd"/>
+        <w:t>Braccio Bundle form Arduino store</w:t>
+      </w:r>
       <w:r>
         <w:rPr>
           <w:b/>
           <w:sz w:val="32"/>
         </w:rPr>
-        <w:t xml:space="preserve"> Bundle form Arduino store</w:t>
-      </w:r>
-      <w:r>
-        <w:rPr>
-          <w:b/>
-          <w:sz w:val="32"/>
-        </w:rPr>
         <w:t xml:space="preserve"> (Robotic Arm only)</w:t>
       </w:r>
     </w:p>
     <w:p>
       <w:pPr>
-        <w:pStyle w:val="ListParagraph"/>
+        <w:pStyle w:val="Listparagraf"/>
         <w:ind w:left="1440"/>
       </w:pPr>
       <w:r>
@@ -258,7 +273,7 @@
     </w:p>
     <w:p>
       <w:pPr>
-        <w:pStyle w:val="ListParagraph"/>
+        <w:pStyle w:val="Listparagraf"/>
         <w:numPr>
           <w:ilvl w:val="0"/>
           <w:numId w:val="1"/>
@@ -296,19 +311,12 @@
           <w:b/>
           <w:sz w:val="32"/>
         </w:rPr>
-        <w:t xml:space="preserve"> </w:t>
-      </w:r>
-      <w:r>
-        <w:rPr>
-          <w:b/>
-          <w:sz w:val="32"/>
-        </w:rPr>
-        <w:t>(Robotic Arm only)</w:t>
-      </w:r>
-    </w:p>
-    <w:p>
-      <w:pPr>
-        <w:pStyle w:val="ListParagraph"/>
+        <w:t xml:space="preserve"> (Robotic Arm only)</w:t>
+      </w:r>
+    </w:p>
+    <w:p>
+      <w:pPr>
+        <w:pStyle w:val="Listparagraf"/>
         <w:ind w:left="1440"/>
       </w:pPr>
       <w:r>
@@ -356,7 +364,7 @@
 </file>
 
 <file path=word/endnotes.xml><?xml version="1.0" encoding="utf-8"?>
-<w:endnotes xmlns:wpc="http://schemas.microsoft.com/office/word/2010/wordprocessingCanvas" xmlns:cx="http://schemas.microsoft.com/office/drawing/2014/chartex" xmlns:cx1="http://schemas.microsoft.com/office/drawing/2015/9/8/chartex" xmlns:cx2="http://schemas.microsoft.com/office/drawing/2015/10/21/chartex" xmlns:cx3="http://schemas.microsoft.com/office/drawing/2016/5/9/chartex" xmlns:cx4="http://schemas.microsoft.com/office/drawing/2016/5/10/chartex" xmlns:cx5="http://schemas.microsoft.com/office/drawing/2016/5/11/chartex" xmlns:cx6="http://schemas.microsoft.com/office/drawing/2016/5/12/chartex" xmlns:cx7="http://schemas.microsoft.com/office/drawing/2016/5/13/chartex" xmlns:cx8="http://schemas.microsoft.com/office/drawing/2016/5/14/chartex" xmlns:mc="http://schemas.openxmlformats.org/markup-compatibility/2006" xmlns:aink="http://schemas.microsoft.com/office/drawing/2016/ink" xmlns:am3d="http://schemas.microsoft.com/office/drawing/2017/model3d" xmlns:o="urn:schemas-microsoft-com:office:office" xmlns:r="http://schemas.openxmlformats.org/officeDocument/2006/relationships" xmlns:m="http://schemas.openxmlformats.org/officeDocument/2006/math" xmlns:v="urn:schemas-microsoft-com:vml" xmlns:wp14="http://schemas.microsoft.com/office/word/2010/wordprocessingDrawing" xmlns:wp="http://schemas.openxmlformats.org/drawingml/2006/wordprocessingDrawing" xmlns:w10="urn:schemas-microsoft-com:office:word" xmlns:w="http://schemas.openxmlformats.org/wordprocessingml/2006/main" xmlns:w14="http://schemas.microsoft.com/office/word/2010/wordml" xmlns:w15="http://schemas.microsoft.com/office/word/2012/wordml" xmlns:w16cid="http://schemas.microsoft.com/office/word/2016/wordml/cid" xmlns:w16se="http://schemas.microsoft.com/office/word/2015/wordml/symex" xmlns:wpg="http://schemas.microsoft.com/office/word/2010/wordprocessingGroup" xmlns:wpi="http://schemas.microsoft.com/office/word/2010/wordprocessingInk" xmlns:wne="http://schemas.microsoft.com/office/word/2006/wordml" xmlns:wps="http://schemas.microsoft.com/office/word/2010/wordprocessingShape" mc:Ignorable="w14 w15 w16se w16cid wp14">
+<w:endnotes xmlns:wpc="http://schemas.microsoft.com/office/word/2010/wordprocessingCanvas" xmlns:cx="http://schemas.microsoft.com/office/drawing/2014/chartex" xmlns:cx1="http://schemas.microsoft.com/office/drawing/2015/9/8/chartex" xmlns:cx2="http://schemas.microsoft.com/office/drawing/2015/10/21/chartex" xmlns:cx3="http://schemas.microsoft.com/office/drawing/2016/5/9/chartex" xmlns:cx4="http://schemas.microsoft.com/office/drawing/2016/5/10/chartex" xmlns:cx5="http://schemas.microsoft.com/office/drawing/2016/5/11/chartex" xmlns:cx6="http://schemas.microsoft.com/office/drawing/2016/5/12/chartex" xmlns:cx7="http://schemas.microsoft.com/office/drawing/2016/5/13/chartex" xmlns:cx8="http://schemas.microsoft.com/office/drawing/2016/5/14/chartex" xmlns:mc="http://schemas.openxmlformats.org/markup-compatibility/2006" xmlns:aink="http://schemas.microsoft.com/office/drawing/2016/ink" xmlns:am3d="http://schemas.microsoft.com/office/drawing/2017/model3d" xmlns:o="urn:schemas-microsoft-com:office:office" xmlns:r="http://schemas.openxmlformats.org/officeDocument/2006/relationships" xmlns:m="http://schemas.openxmlformats.org/officeDocument/2006/math" xmlns:v="urn:schemas-microsoft-com:vml" xmlns:wp14="http://schemas.microsoft.com/office/word/2010/wordprocessingDrawing" xmlns:wp="http://schemas.openxmlformats.org/drawingml/2006/wordprocessingDrawing" xmlns:w10="urn:schemas-microsoft-com:office:word" xmlns:w="http://schemas.openxmlformats.org/wordprocessingml/2006/main" xmlns:w14="http://schemas.microsoft.com/office/word/2010/wordml" xmlns:w15="http://schemas.microsoft.com/office/word/2012/wordml" xmlns:w16cex="http://schemas.microsoft.com/office/word/2018/wordml/cex" xmlns:w16cid="http://schemas.microsoft.com/office/word/2016/wordml/cid" xmlns:w16="http://schemas.microsoft.com/office/word/2018/wordml" xmlns:w16se="http://schemas.microsoft.com/office/word/2015/wordml/symex" xmlns:wpg="http://schemas.microsoft.com/office/word/2010/wordprocessingGroup" xmlns:wpi="http://schemas.microsoft.com/office/word/2010/wordprocessingInk" xmlns:wne="http://schemas.microsoft.com/office/word/2006/wordml" xmlns:wps="http://schemas.microsoft.com/office/word/2010/wordprocessingShape" mc:Ignorable="w14 w15 w16se w16cid w16 w16cex wp14">
   <w:endnote w:type="separator" w:id="-1">
     <w:p>
       <w:pPr>
@@ -381,42 +389,52 @@
 </file>
 
 <file path=word/footer1.xml><?xml version="1.0" encoding="utf-8"?>
-<w:ftr xmlns:wpc="http://schemas.microsoft.com/office/word/2010/wordprocessingCanvas" xmlns:cx="http://schemas.microsoft.com/office/drawing/2014/chartex" xmlns:cx1="http://schemas.microsoft.com/office/drawing/2015/9/8/chartex" xmlns:cx2="http://schemas.microsoft.com/office/drawing/2015/10/21/chartex" xmlns:cx3="http://schemas.microsoft.com/office/drawing/2016/5/9/chartex" xmlns:cx4="http://schemas.microsoft.com/office/drawing/2016/5/10/chartex" xmlns:cx5="http://schemas.microsoft.com/office/drawing/2016/5/11/chartex" xmlns:cx6="http://schemas.microsoft.com/office/drawing/2016/5/12/chartex" xmlns:cx7="http://schemas.microsoft.com/office/drawing/2016/5/13/chartex" xmlns:cx8="http://schemas.microsoft.com/office/drawing/2016/5/14/chartex" xmlns:mc="http://schemas.openxmlformats.org/markup-compatibility/2006" xmlns:aink="http://schemas.microsoft.com/office/drawing/2016/ink" xmlns:am3d="http://schemas.microsoft.com/office/drawing/2017/model3d" xmlns:o="urn:schemas-microsoft-com:office:office" xmlns:r="http://schemas.openxmlformats.org/officeDocument/2006/relationships" xmlns:m="http://schemas.openxmlformats.org/officeDocument/2006/math" xmlns:v="urn:schemas-microsoft-com:vml" xmlns:wp14="http://schemas.microsoft.com/office/word/2010/wordprocessingDrawing" xmlns:wp="http://schemas.openxmlformats.org/drawingml/2006/wordprocessingDrawing" xmlns:w10="urn:schemas-microsoft-com:office:word" xmlns:w="http://schemas.openxmlformats.org/wordprocessingml/2006/main" xmlns:w14="http://schemas.microsoft.com/office/word/2010/wordml" xmlns:w15="http://schemas.microsoft.com/office/word/2012/wordml" xmlns:w16cid="http://schemas.microsoft.com/office/word/2016/wordml/cid" xmlns:w16se="http://schemas.microsoft.com/office/word/2015/wordml/symex" xmlns:wpg="http://schemas.microsoft.com/office/word/2010/wordprocessingGroup" xmlns:wpi="http://schemas.microsoft.com/office/word/2010/wordprocessingInk" xmlns:wne="http://schemas.microsoft.com/office/word/2006/wordml" xmlns:wps="http://schemas.microsoft.com/office/word/2010/wordprocessingShape" mc:Ignorable="w14 w15 w16se w16cid wp14">
+<w:ftr xmlns:wpc="http://schemas.microsoft.com/office/word/2010/wordprocessingCanvas" xmlns:cx="http://schemas.microsoft.com/office/drawing/2014/chartex" xmlns:cx1="http://schemas.microsoft.com/office/drawing/2015/9/8/chartex" xmlns:cx2="http://schemas.microsoft.com/office/drawing/2015/10/21/chartex" xmlns:cx3="http://schemas.microsoft.com/office/drawing/2016/5/9/chartex" xmlns:cx4="http://schemas.microsoft.com/office/drawing/2016/5/10/chartex" xmlns:cx5="http://schemas.microsoft.com/office/drawing/2016/5/11/chartex" xmlns:cx6="http://schemas.microsoft.com/office/drawing/2016/5/12/chartex" xmlns:cx7="http://schemas.microsoft.com/office/drawing/2016/5/13/chartex" xmlns:cx8="http://schemas.microsoft.com/office/drawing/2016/5/14/chartex" xmlns:mc="http://schemas.openxmlformats.org/markup-compatibility/2006" xmlns:aink="http://schemas.microsoft.com/office/drawing/2016/ink" xmlns:am3d="http://schemas.microsoft.com/office/drawing/2017/model3d" xmlns:o="urn:schemas-microsoft-com:office:office" xmlns:r="http://schemas.openxmlformats.org/officeDocument/2006/relationships" xmlns:m="http://schemas.openxmlformats.org/officeDocument/2006/math" xmlns:v="urn:schemas-microsoft-com:vml" xmlns:wp14="http://schemas.microsoft.com/office/word/2010/wordprocessingDrawing" xmlns:wp="http://schemas.openxmlformats.org/drawingml/2006/wordprocessingDrawing" xmlns:w10="urn:schemas-microsoft-com:office:word" xmlns:w="http://schemas.openxmlformats.org/wordprocessingml/2006/main" xmlns:w14="http://schemas.microsoft.com/office/word/2010/wordml" xmlns:w15="http://schemas.microsoft.com/office/word/2012/wordml" xmlns:w16cex="http://schemas.microsoft.com/office/word/2018/wordml/cex" xmlns:w16cid="http://schemas.microsoft.com/office/word/2016/wordml/cid" xmlns:w16="http://schemas.microsoft.com/office/word/2018/wordml" xmlns:w16se="http://schemas.microsoft.com/office/word/2015/wordml/symex" xmlns:wpg="http://schemas.microsoft.com/office/word/2010/wordprocessingGroup" xmlns:wpi="http://schemas.microsoft.com/office/word/2010/wordprocessingInk" xmlns:wne="http://schemas.microsoft.com/office/word/2006/wordml" xmlns:wps="http://schemas.microsoft.com/office/word/2010/wordprocessingShape" mc:Ignorable="w14 w15 w16se w16cid w16 w16cex wp14">
   <w:p>
     <w:pPr>
-      <w:pStyle w:val="Footer"/>
+      <w:pStyle w:val="Subsol"/>
     </w:pPr>
   </w:p>
 </w:ftr>
 </file>
 
 <file path=word/footer2.xml><?xml version="1.0" encoding="utf-8"?>
-<w:ftr xmlns:wpc="http://schemas.microsoft.com/office/word/2010/wordprocessingCanvas" xmlns:cx="http://schemas.microsoft.com/office/drawing/2014/chartex" xmlns:cx1="http://schemas.microsoft.com/office/drawing/2015/9/8/chartex" xmlns:cx2="http://schemas.microsoft.com/office/drawing/2015/10/21/chartex" xmlns:cx3="http://schemas.microsoft.com/office/drawing/2016/5/9/chartex" xmlns:cx4="http://schemas.microsoft.com/office/drawing/2016/5/10/chartex" xmlns:cx5="http://schemas.microsoft.com/office/drawing/2016/5/11/chartex" xmlns:cx6="http://schemas.microsoft.com/office/drawing/2016/5/12/chartex" xmlns:cx7="http://schemas.microsoft.com/office/drawing/2016/5/13/chartex" xmlns:cx8="http://schemas.microsoft.com/office/drawing/2016/5/14/chartex" xmlns:mc="http://schemas.openxmlformats.org/markup-compatibility/2006" xmlns:aink="http://schemas.microsoft.com/office/drawing/2016/ink" xmlns:am3d="http://schemas.microsoft.com/office/drawing/2017/model3d" xmlns:o="urn:schemas-microsoft-com:office:office" xmlns:r="http://schemas.openxmlformats.org/officeDocument/2006/relationships" xmlns:m="http://schemas.openxmlformats.org/officeDocument/2006/math" xmlns:v="urn:schemas-microsoft-com:vml" xmlns:wp14="http://schemas.microsoft.com/office/word/2010/wordprocessingDrawing" xmlns:wp="http://schemas.openxmlformats.org/drawingml/2006/wordprocessingDrawing" xmlns:w10="urn:schemas-microsoft-com:office:word" xmlns:w="http://schemas.openxmlformats.org/wordprocessingml/2006/main" xmlns:w14="http://schemas.microsoft.com/office/word/2010/wordml" xmlns:w15="http://schemas.microsoft.com/office/word/2012/wordml" xmlns:w16cid="http://schemas.microsoft.com/office/word/2016/wordml/cid" xmlns:w16se="http://schemas.microsoft.com/office/word/2015/wordml/symex" xmlns:wpg="http://schemas.microsoft.com/office/word/2010/wordprocessingGroup" xmlns:wpi="http://schemas.microsoft.com/office/word/2010/wordprocessingInk" xmlns:wne="http://schemas.microsoft.com/office/word/2006/wordml" xmlns:wps="http://schemas.microsoft.com/office/word/2010/wordprocessingShape" mc:Ignorable="w14 w15 w16se w16cid wp14">
+<w:ftr xmlns:wpc="http://schemas.microsoft.com/office/word/2010/wordprocessingCanvas" xmlns:cx="http://schemas.microsoft.com/office/drawing/2014/chartex" xmlns:cx1="http://schemas.microsoft.com/office/drawing/2015/9/8/chartex" xmlns:cx2="http://schemas.microsoft.com/office/drawing/2015/10/21/chartex" xmlns:cx3="http://schemas.microsoft.com/office/drawing/2016/5/9/chartex" xmlns:cx4="http://schemas.microsoft.com/office/drawing/2016/5/10/chartex" xmlns:cx5="http://schemas.microsoft.com/office/drawing/2016/5/11/chartex" xmlns:cx6="http://schemas.microsoft.com/office/drawing/2016/5/12/chartex" xmlns:cx7="http://schemas.microsoft.com/office/drawing/2016/5/13/chartex" xmlns:cx8="http://schemas.microsoft.com/office/drawing/2016/5/14/chartex" xmlns:mc="http://schemas.openxmlformats.org/markup-compatibility/2006" xmlns:aink="http://schemas.microsoft.com/office/drawing/2016/ink" xmlns:am3d="http://schemas.microsoft.com/office/drawing/2017/model3d" xmlns:o="urn:schemas-microsoft-com:office:office" xmlns:r="http://schemas.openxmlformats.org/officeDocument/2006/relationships" xmlns:m="http://schemas.openxmlformats.org/officeDocument/2006/math" xmlns:v="urn:schemas-microsoft-com:vml" xmlns:wp14="http://schemas.microsoft.com/office/word/2010/wordprocessingDrawing" xmlns:wp="http://schemas.openxmlformats.org/drawingml/2006/wordprocessingDrawing" xmlns:w10="urn:schemas-microsoft-com:office:word" xmlns:w="http://schemas.openxmlformats.org/wordprocessingml/2006/main" xmlns:w14="http://schemas.microsoft.com/office/word/2010/wordml" xmlns:w15="http://schemas.microsoft.com/office/word/2012/wordml" xmlns:w16cex="http://schemas.microsoft.com/office/word/2018/wordml/cex" xmlns:w16cid="http://schemas.microsoft.com/office/word/2016/wordml/cid" xmlns:w16="http://schemas.microsoft.com/office/word/2018/wordml" xmlns:w16se="http://schemas.microsoft.com/office/word/2015/wordml/symex" xmlns:wpg="http://schemas.microsoft.com/office/word/2010/wordprocessingGroup" xmlns:wpi="http://schemas.microsoft.com/office/word/2010/wordprocessingInk" xmlns:wne="http://schemas.microsoft.com/office/word/2006/wordml" xmlns:wps="http://schemas.microsoft.com/office/word/2010/wordprocessingShape" mc:Ignorable="w14 w15 w16se w16cid w16 w16cex wp14">
   <w:p>
     <w:pPr>
-      <w:pStyle w:val="Footer"/>
+      <w:pStyle w:val="Subsol"/>
     </w:pPr>
-    <w:fldSimple w:instr=" DOCPROPERTY sodocoClasLang \* MERGEFORMAT ">
-      <w:r>
-        <w:t>Unrestricted</w:t>
-      </w:r>
-    </w:fldSimple>
+    <w:r>
+      <w:fldChar w:fldCharType="begin"/>
+    </w:r>
+    <w:r>
+      <w:instrText xml:space="preserve"> DOCPROPERTY sodocoClasLang \* MERGEFORMAT </w:instrText>
+    </w:r>
+    <w:r>
+      <w:fldChar w:fldCharType="separate"/>
+    </w:r>
+    <w:r>
+      <w:t>Unrestricted</w:t>
+    </w:r>
+    <w:r>
+      <w:fldChar w:fldCharType="end"/>
+    </w:r>
   </w:p>
 </w:ftr>
 </file>
 
 <file path=word/footer3.xml><?xml version="1.0" encoding="utf-8"?>
-<w:ftr xmlns:wpc="http://schemas.microsoft.com/office/word/2010/wordprocessingCanvas" xmlns:cx="http://schemas.microsoft.com/office/drawing/2014/chartex" xmlns:cx1="http://schemas.microsoft.com/office/drawing/2015/9/8/chartex" xmlns:cx2="http://schemas.microsoft.com/office/drawing/2015/10/21/chartex" xmlns:cx3="http://schemas.microsoft.com/office/drawing/2016/5/9/chartex" xmlns:cx4="http://schemas.microsoft.com/office/drawing/2016/5/10/chartex" xmlns:cx5="http://schemas.microsoft.com/office/drawing/2016/5/11/chartex" xmlns:cx6="http://schemas.microsoft.com/office/drawing/2016/5/12/chartex" xmlns:cx7="http://schemas.microsoft.com/office/drawing/2016/5/13/chartex" xmlns:cx8="http://schemas.microsoft.com/office/drawing/2016/5/14/chartex" xmlns:mc="http://schemas.openxmlformats.org/markup-compatibility/2006" xmlns:aink="http://schemas.microsoft.com/office/drawing/2016/ink" xmlns:am3d="http://schemas.microsoft.com/office/drawing/2017/model3d" xmlns:o="urn:schemas-microsoft-com:office:office" xmlns:r="http://schemas.openxmlformats.org/officeDocument/2006/relationships" xmlns:m="http://schemas.openxmlformats.org/officeDocument/2006/math" xmlns:v="urn:schemas-microsoft-com:vml" xmlns:wp14="http://schemas.microsoft.com/office/word/2010/wordprocessingDrawing" xmlns:wp="http://schemas.openxmlformats.org/drawingml/2006/wordprocessingDrawing" xmlns:w10="urn:schemas-microsoft-com:office:word" xmlns:w="http://schemas.openxmlformats.org/wordprocessingml/2006/main" xmlns:w14="http://schemas.microsoft.com/office/word/2010/wordml" xmlns:w15="http://schemas.microsoft.com/office/word/2012/wordml" xmlns:w16cid="http://schemas.microsoft.com/office/word/2016/wordml/cid" xmlns:w16se="http://schemas.microsoft.com/office/word/2015/wordml/symex" xmlns:wpg="http://schemas.microsoft.com/office/word/2010/wordprocessingGroup" xmlns:wpi="http://schemas.microsoft.com/office/word/2010/wordprocessingInk" xmlns:wne="http://schemas.microsoft.com/office/word/2006/wordml" xmlns:wps="http://schemas.microsoft.com/office/word/2010/wordprocessingShape" mc:Ignorable="w14 w15 w16se w16cid wp14">
+<w:ftr xmlns:wpc="http://schemas.microsoft.com/office/word/2010/wordprocessingCanvas" xmlns:cx="http://schemas.microsoft.com/office/drawing/2014/chartex" xmlns:cx1="http://schemas.microsoft.com/office/drawing/2015/9/8/chartex" xmlns:cx2="http://schemas.microsoft.com/office/drawing/2015/10/21/chartex" xmlns:cx3="http://schemas.microsoft.com/office/drawing/2016/5/9/chartex" xmlns:cx4="http://schemas.microsoft.com/office/drawing/2016/5/10/chartex" xmlns:cx5="http://schemas.microsoft.com/office/drawing/2016/5/11/chartex" xmlns:cx6="http://schemas.microsoft.com/office/drawing/2016/5/12/chartex" xmlns:cx7="http://schemas.microsoft.com/office/drawing/2016/5/13/chartex" xmlns:cx8="http://schemas.microsoft.com/office/drawing/2016/5/14/chartex" xmlns:mc="http://schemas.openxmlformats.org/markup-compatibility/2006" xmlns:aink="http://schemas.microsoft.com/office/drawing/2016/ink" xmlns:am3d="http://schemas.microsoft.com/office/drawing/2017/model3d" xmlns:o="urn:schemas-microsoft-com:office:office" xmlns:r="http://schemas.openxmlformats.org/officeDocument/2006/relationships" xmlns:m="http://schemas.openxmlformats.org/officeDocument/2006/math" xmlns:v="urn:schemas-microsoft-com:vml" xmlns:wp14="http://schemas.microsoft.com/office/word/2010/wordprocessingDrawing" xmlns:wp="http://schemas.openxmlformats.org/drawingml/2006/wordprocessingDrawing" xmlns:w10="urn:schemas-microsoft-com:office:word" xmlns:w="http://schemas.openxmlformats.org/wordprocessingml/2006/main" xmlns:w14="http://schemas.microsoft.com/office/word/2010/wordml" xmlns:w15="http://schemas.microsoft.com/office/word/2012/wordml" xmlns:w16cex="http://schemas.microsoft.com/office/word/2018/wordml/cex" xmlns:w16cid="http://schemas.microsoft.com/office/word/2016/wordml/cid" xmlns:w16="http://schemas.microsoft.com/office/word/2018/wordml" xmlns:w16se="http://schemas.microsoft.com/office/word/2015/wordml/symex" xmlns:wpg="http://schemas.microsoft.com/office/word/2010/wordprocessingGroup" xmlns:wpi="http://schemas.microsoft.com/office/word/2010/wordprocessingInk" xmlns:wne="http://schemas.microsoft.com/office/word/2006/wordml" xmlns:wps="http://schemas.microsoft.com/office/word/2010/wordprocessingShape" mc:Ignorable="w14 w15 w16se w16cid w16 w16cex wp14">
   <w:p>
     <w:pPr>
-      <w:pStyle w:val="Footer"/>
+      <w:pStyle w:val="Subsol"/>
     </w:pPr>
   </w:p>
 </w:ftr>
 </file>
 
 <file path=word/footnotes.xml><?xml version="1.0" encoding="utf-8"?>
-<w:footnotes xmlns:wpc="http://schemas.microsoft.com/office/word/2010/wordprocessingCanvas" xmlns:cx="http://schemas.microsoft.com/office/drawing/2014/chartex" xmlns:cx1="http://schemas.microsoft.com/office/drawing/2015/9/8/chartex" xmlns:cx2="http://schemas.microsoft.com/office/drawing/2015/10/21/chartex" xmlns:cx3="http://schemas.microsoft.com/office/drawing/2016/5/9/chartex" xmlns:cx4="http://schemas.microsoft.com/office/drawing/2016/5/10/chartex" xmlns:cx5="http://schemas.microsoft.com/office/drawing/2016/5/11/chartex" xmlns:cx6="http://schemas.microsoft.com/office/drawing/2016/5/12/chartex" xmlns:cx7="http://schemas.microsoft.com/office/drawing/2016/5/13/chartex" xmlns:cx8="http://schemas.microsoft.com/office/drawing/2016/5/14/chartex" xmlns:mc="http://schemas.openxmlformats.org/markup-compatibility/2006" xmlns:aink="http://schemas.microsoft.com/office/drawing/2016/ink" xmlns:am3d="http://schemas.microsoft.com/office/drawing/2017/model3d" xmlns:o="urn:schemas-microsoft-com:office:office" xmlns:r="http://schemas.openxmlformats.org/officeDocument/2006/relationships" xmlns:m="http://schemas.openxmlformats.org/officeDocument/2006/math" xmlns:v="urn:schemas-microsoft-com:vml" xmlns:wp14="http://schemas.microsoft.com/office/word/2010/wordprocessingDrawing" xmlns:wp="http://schemas.openxmlformats.org/drawingml/2006/wordprocessingDrawing" xmlns:w10="urn:schemas-microsoft-com:office:word" xmlns:w="http://schemas.openxmlformats.org/wordprocessingml/2006/main" xmlns:w14="http://schemas.microsoft.com/office/word/2010/wordml" xmlns:w15="http://schemas.microsoft.com/office/word/2012/wordml" xmlns:w16cid="http://schemas.microsoft.com/office/word/2016/wordml/cid" xmlns:w16se="http://schemas.microsoft.com/office/word/2015/wordml/symex" xmlns:wpg="http://schemas.microsoft.com/office/word/2010/wordprocessingGroup" xmlns:wpi="http://schemas.microsoft.com/office/word/2010/wordprocessingInk" xmlns:wne="http://schemas.microsoft.com/office/word/2006/wordml" xmlns:wps="http://schemas.microsoft.com/office/word/2010/wordprocessingShape" mc:Ignorable="w14 w15 w16se w16cid wp14">
+<w:footnotes xmlns:wpc="http://schemas.microsoft.com/office/word/2010/wordprocessingCanvas" xmlns:cx="http://schemas.microsoft.com/office/drawing/2014/chartex" xmlns:cx1="http://schemas.microsoft.com/office/drawing/2015/9/8/chartex" xmlns:cx2="http://schemas.microsoft.com/office/drawing/2015/10/21/chartex" xmlns:cx3="http://schemas.microsoft.com/office/drawing/2016/5/9/chartex" xmlns:cx4="http://schemas.microsoft.com/office/drawing/2016/5/10/chartex" xmlns:cx5="http://schemas.microsoft.com/office/drawing/2016/5/11/chartex" xmlns:cx6="http://schemas.microsoft.com/office/drawing/2016/5/12/chartex" xmlns:cx7="http://schemas.microsoft.com/office/drawing/2016/5/13/chartex" xmlns:cx8="http://schemas.microsoft.com/office/drawing/2016/5/14/chartex" xmlns:mc="http://schemas.openxmlformats.org/markup-compatibility/2006" xmlns:aink="http://schemas.microsoft.com/office/drawing/2016/ink" xmlns:am3d="http://schemas.microsoft.com/office/drawing/2017/model3d" xmlns:o="urn:schemas-microsoft-com:office:office" xmlns:r="http://schemas.openxmlformats.org/officeDocument/2006/relationships" xmlns:m="http://schemas.openxmlformats.org/officeDocument/2006/math" xmlns:v="urn:schemas-microsoft-com:vml" xmlns:wp14="http://schemas.microsoft.com/office/word/2010/wordprocessingDrawing" xmlns:wp="http://schemas.openxmlformats.org/drawingml/2006/wordprocessingDrawing" xmlns:w10="urn:schemas-microsoft-com:office:word" xmlns:w="http://schemas.openxmlformats.org/wordprocessingml/2006/main" xmlns:w14="http://schemas.microsoft.com/office/word/2010/wordml" xmlns:w15="http://schemas.microsoft.com/office/word/2012/wordml" xmlns:w16cex="http://schemas.microsoft.com/office/word/2018/wordml/cex" xmlns:w16cid="http://schemas.microsoft.com/office/word/2016/wordml/cid" xmlns:w16="http://schemas.microsoft.com/office/word/2018/wordml" xmlns:w16se="http://schemas.microsoft.com/office/word/2015/wordml/symex" xmlns:wpg="http://schemas.microsoft.com/office/word/2010/wordprocessingGroup" xmlns:wpi="http://schemas.microsoft.com/office/word/2010/wordprocessingInk" xmlns:wne="http://schemas.microsoft.com/office/word/2006/wordml" xmlns:wps="http://schemas.microsoft.com/office/word/2010/wordprocessingShape" mc:Ignorable="w14 w15 w16se w16cid w16 w16cex wp14">
   <w:footnote w:type="separator" w:id="-1">
     <w:p>
       <w:pPr>
@@ -441,37 +459,37 @@
 </file>
 
 <file path=word/header1.xml><?xml version="1.0" encoding="utf-8"?>
-<w:hdr xmlns:wpc="http://schemas.microsoft.com/office/word/2010/wordprocessingCanvas" xmlns:cx="http://schemas.microsoft.com/office/drawing/2014/chartex" xmlns:cx1="http://schemas.microsoft.com/office/drawing/2015/9/8/chartex" xmlns:cx2="http://schemas.microsoft.com/office/drawing/2015/10/21/chartex" xmlns:cx3="http://schemas.microsoft.com/office/drawing/2016/5/9/chartex" xmlns:cx4="http://schemas.microsoft.com/office/drawing/2016/5/10/chartex" xmlns:cx5="http://schemas.microsoft.com/office/drawing/2016/5/11/chartex" xmlns:cx6="http://schemas.microsoft.com/office/drawing/2016/5/12/chartex" xmlns:cx7="http://schemas.microsoft.com/office/drawing/2016/5/13/chartex" xmlns:cx8="http://schemas.microsoft.com/office/drawing/2016/5/14/chartex" xmlns:mc="http://schemas.openxmlformats.org/markup-compatibility/2006" xmlns:aink="http://schemas.microsoft.com/office/drawing/2016/ink" xmlns:am3d="http://schemas.microsoft.com/office/drawing/2017/model3d" xmlns:o="urn:schemas-microsoft-com:office:office" xmlns:r="http://schemas.openxmlformats.org/officeDocument/2006/relationships" xmlns:m="http://schemas.openxmlformats.org/officeDocument/2006/math" xmlns:v="urn:schemas-microsoft-com:vml" xmlns:wp14="http://schemas.microsoft.com/office/word/2010/wordprocessingDrawing" xmlns:wp="http://schemas.openxmlformats.org/drawingml/2006/wordprocessingDrawing" xmlns:w10="urn:schemas-microsoft-com:office:word" xmlns:w="http://schemas.openxmlformats.org/wordprocessingml/2006/main" xmlns:w14="http://schemas.microsoft.com/office/word/2010/wordml" xmlns:w15="http://schemas.microsoft.com/office/word/2012/wordml" xmlns:w16cid="http://schemas.microsoft.com/office/word/2016/wordml/cid" xmlns:w16se="http://schemas.microsoft.com/office/word/2015/wordml/symex" xmlns:wpg="http://schemas.microsoft.com/office/word/2010/wordprocessingGroup" xmlns:wpi="http://schemas.microsoft.com/office/word/2010/wordprocessingInk" xmlns:wne="http://schemas.microsoft.com/office/word/2006/wordml" xmlns:wps="http://schemas.microsoft.com/office/word/2010/wordprocessingShape" mc:Ignorable="w14 w15 w16se w16cid wp14">
+<w:hdr xmlns:wpc="http://schemas.microsoft.com/office/word/2010/wordprocessingCanvas" xmlns:cx="http://schemas.microsoft.com/office/drawing/2014/chartex" xmlns:cx1="http://schemas.microsoft.com/office/drawing/2015/9/8/chartex" xmlns:cx2="http://schemas.microsoft.com/office/drawing/2015/10/21/chartex" xmlns:cx3="http://schemas.microsoft.com/office/drawing/2016/5/9/chartex" xmlns:cx4="http://schemas.microsoft.com/office/drawing/2016/5/10/chartex" xmlns:cx5="http://schemas.microsoft.com/office/drawing/2016/5/11/chartex" xmlns:cx6="http://schemas.microsoft.com/office/drawing/2016/5/12/chartex" xmlns:cx7="http://schemas.microsoft.com/office/drawing/2016/5/13/chartex" xmlns:cx8="http://schemas.microsoft.com/office/drawing/2016/5/14/chartex" xmlns:mc="http://schemas.openxmlformats.org/markup-compatibility/2006" xmlns:aink="http://schemas.microsoft.com/office/drawing/2016/ink" xmlns:am3d="http://schemas.microsoft.com/office/drawing/2017/model3d" xmlns:o="urn:schemas-microsoft-com:office:office" xmlns:r="http://schemas.openxmlformats.org/officeDocument/2006/relationships" xmlns:m="http://schemas.openxmlformats.org/officeDocument/2006/math" xmlns:v="urn:schemas-microsoft-com:vml" xmlns:wp14="http://schemas.microsoft.com/office/word/2010/wordprocessingDrawing" xmlns:wp="http://schemas.openxmlformats.org/drawingml/2006/wordprocessingDrawing" xmlns:w10="urn:schemas-microsoft-com:office:word" xmlns:w="http://schemas.openxmlformats.org/wordprocessingml/2006/main" xmlns:w14="http://schemas.microsoft.com/office/word/2010/wordml" xmlns:w15="http://schemas.microsoft.com/office/word/2012/wordml" xmlns:w16cex="http://schemas.microsoft.com/office/word/2018/wordml/cex" xmlns:w16cid="http://schemas.microsoft.com/office/word/2016/wordml/cid" xmlns:w16="http://schemas.microsoft.com/office/word/2018/wordml" xmlns:w16se="http://schemas.microsoft.com/office/word/2015/wordml/symex" xmlns:wpg="http://schemas.microsoft.com/office/word/2010/wordprocessingGroup" xmlns:wpi="http://schemas.microsoft.com/office/word/2010/wordprocessingInk" xmlns:wne="http://schemas.microsoft.com/office/word/2006/wordml" xmlns:wps="http://schemas.microsoft.com/office/word/2010/wordprocessingShape" mc:Ignorable="w14 w15 w16se w16cid w16 w16cex wp14">
   <w:p>
     <w:pPr>
-      <w:pStyle w:val="Header"/>
+      <w:pStyle w:val="Antet"/>
     </w:pPr>
   </w:p>
 </w:hdr>
 </file>
 
 <file path=word/header2.xml><?xml version="1.0" encoding="utf-8"?>
-<w:hdr xmlns:wpc="http://schemas.microsoft.com/office/word/2010/wordprocessingCanvas" xmlns:cx="http://schemas.microsoft.com/office/drawing/2014/chartex" xmlns:cx1="http://schemas.microsoft.com/office/drawing/2015/9/8/chartex" xmlns:cx2="http://schemas.microsoft.com/office/drawing/2015/10/21/chartex" xmlns:cx3="http://schemas.microsoft.com/office/drawing/2016/5/9/chartex" xmlns:cx4="http://schemas.microsoft.com/office/drawing/2016/5/10/chartex" xmlns:cx5="http://schemas.microsoft.com/office/drawing/2016/5/11/chartex" xmlns:cx6="http://schemas.microsoft.com/office/drawing/2016/5/12/chartex" xmlns:cx7="http://schemas.microsoft.com/office/drawing/2016/5/13/chartex" xmlns:cx8="http://schemas.microsoft.com/office/drawing/2016/5/14/chartex" xmlns:mc="http://schemas.openxmlformats.org/markup-compatibility/2006" xmlns:aink="http://schemas.microsoft.com/office/drawing/2016/ink" xmlns:am3d="http://schemas.microsoft.com/office/drawing/2017/model3d" xmlns:o="urn:schemas-microsoft-com:office:office" xmlns:r="http://schemas.openxmlformats.org/officeDocument/2006/relationships" xmlns:m="http://schemas.openxmlformats.org/officeDocument/2006/math" xmlns:v="urn:schemas-microsoft-com:vml" xmlns:wp14="http://schemas.microsoft.com/office/word/2010/wordprocessingDrawing" xmlns:wp="http://schemas.openxmlformats.org/drawingml/2006/wordprocessingDrawing" xmlns:w10="urn:schemas-microsoft-com:office:word" xmlns:w="http://schemas.openxmlformats.org/wordprocessingml/2006/main" xmlns:w14="http://schemas.microsoft.com/office/word/2010/wordml" xmlns:w15="http://schemas.microsoft.com/office/word/2012/wordml" xmlns:w16cid="http://schemas.microsoft.com/office/word/2016/wordml/cid" xmlns:w16se="http://schemas.microsoft.com/office/word/2015/wordml/symex" xmlns:wpg="http://schemas.microsoft.com/office/word/2010/wordprocessingGroup" xmlns:wpi="http://schemas.microsoft.com/office/word/2010/wordprocessingInk" xmlns:wne="http://schemas.microsoft.com/office/word/2006/wordml" xmlns:wps="http://schemas.microsoft.com/office/word/2010/wordprocessingShape" mc:Ignorable="w14 w15 w16se w16cid wp14">
+<w:hdr xmlns:wpc="http://schemas.microsoft.com/office/word/2010/wordprocessingCanvas" xmlns:cx="http://schemas.microsoft.com/office/drawing/2014/chartex" xmlns:cx1="http://schemas.microsoft.com/office/drawing/2015/9/8/chartex" xmlns:cx2="http://schemas.microsoft.com/office/drawing/2015/10/21/chartex" xmlns:cx3="http://schemas.microsoft.com/office/drawing/2016/5/9/chartex" xmlns:cx4="http://schemas.microsoft.com/office/drawing/2016/5/10/chartex" xmlns:cx5="http://schemas.microsoft.com/office/drawing/2016/5/11/chartex" xmlns:cx6="http://schemas.microsoft.com/office/drawing/2016/5/12/chartex" xmlns:cx7="http://schemas.microsoft.com/office/drawing/2016/5/13/chartex" xmlns:cx8="http://schemas.microsoft.com/office/drawing/2016/5/14/chartex" xmlns:mc="http://schemas.openxmlformats.org/markup-compatibility/2006" xmlns:aink="http://schemas.microsoft.com/office/drawing/2016/ink" xmlns:am3d="http://schemas.microsoft.com/office/drawing/2017/model3d" xmlns:o="urn:schemas-microsoft-com:office:office" xmlns:r="http://schemas.openxmlformats.org/officeDocument/2006/relationships" xmlns:m="http://schemas.openxmlformats.org/officeDocument/2006/math" xmlns:v="urn:schemas-microsoft-com:vml" xmlns:wp14="http://schemas.microsoft.com/office/word/2010/wordprocessingDrawing" xmlns:wp="http://schemas.openxmlformats.org/drawingml/2006/wordprocessingDrawing" xmlns:w10="urn:schemas-microsoft-com:office:word" xmlns:w="http://schemas.openxmlformats.org/wordprocessingml/2006/main" xmlns:w14="http://schemas.microsoft.com/office/word/2010/wordml" xmlns:w15="http://schemas.microsoft.com/office/word/2012/wordml" xmlns:w16cex="http://schemas.microsoft.com/office/word/2018/wordml/cex" xmlns:w16cid="http://schemas.microsoft.com/office/word/2016/wordml/cid" xmlns:w16="http://schemas.microsoft.com/office/word/2018/wordml" xmlns:w16se="http://schemas.microsoft.com/office/word/2015/wordml/symex" xmlns:wpg="http://schemas.microsoft.com/office/word/2010/wordprocessingGroup" xmlns:wpi="http://schemas.microsoft.com/office/word/2010/wordprocessingInk" xmlns:wne="http://schemas.microsoft.com/office/word/2006/wordml" xmlns:wps="http://schemas.microsoft.com/office/word/2010/wordprocessingShape" mc:Ignorable="w14 w15 w16se w16cid w16 w16cex wp14">
   <w:p>
     <w:pPr>
-      <w:pStyle w:val="Header"/>
+      <w:pStyle w:val="Antet"/>
     </w:pPr>
   </w:p>
 </w:hdr>
 </file>
 
 <file path=word/header3.xml><?xml version="1.0" encoding="utf-8"?>
-<w:hdr xmlns:wpc="http://schemas.microsoft.com/office/word/2010/wordprocessingCanvas" xmlns:cx="http://schemas.microsoft.com/office/drawing/2014/chartex" xmlns:cx1="http://schemas.microsoft.com/office/drawing/2015/9/8/chartex" xmlns:cx2="http://schemas.microsoft.com/office/drawing/2015/10/21/chartex" xmlns:cx3="http://schemas.microsoft.com/office/drawing/2016/5/9/chartex" xmlns:cx4="http://schemas.microsoft.com/office/drawing/2016/5/10/chartex" xmlns:cx5="http://schemas.microsoft.com/office/drawing/2016/5/11/chartex" xmlns:cx6="http://schemas.microsoft.com/office/drawing/2016/5/12/chartex" xmlns:cx7="http://schemas.microsoft.com/office/drawing/2016/5/13/chartex" xmlns:cx8="http://schemas.microsoft.com/office/drawing/2016/5/14/chartex" xmlns:mc="http://schemas.openxmlformats.org/markup-compatibility/2006" xmlns:aink="http://schemas.microsoft.com/office/drawing/2016/ink" xmlns:am3d="http://schemas.microsoft.com/office/drawing/2017/model3d" xmlns:o="urn:schemas-microsoft-com:office:office" xmlns:r="http://schemas.openxmlformats.org/officeDocument/2006/relationships" xmlns:m="http://schemas.openxmlformats.org/officeDocument/2006/math" xmlns:v="urn:schemas-microsoft-com:vml" xmlns:wp14="http://schemas.microsoft.com/office/word/2010/wordprocessingDrawing" xmlns:wp="http://schemas.openxmlformats.org/drawingml/2006/wordprocessingDrawing" xmlns:w10="urn:schemas-microsoft-com:office:word" xmlns:w="http://schemas.openxmlformats.org/wordprocessingml/2006/main" xmlns:w14="http://schemas.microsoft.com/office/word/2010/wordml" xmlns:w15="http://schemas.microsoft.com/office/word/2012/wordml" xmlns:w16cid="http://schemas.microsoft.com/office/word/2016/wordml/cid" xmlns:w16se="http://schemas.microsoft.com/office/word/2015/wordml/symex" xmlns:wpg="http://schemas.microsoft.com/office/word/2010/wordprocessingGroup" xmlns:wpi="http://schemas.microsoft.com/office/word/2010/wordprocessingInk" xmlns:wne="http://schemas.microsoft.com/office/word/2006/wordml" xmlns:wps="http://schemas.microsoft.com/office/word/2010/wordprocessingShape" mc:Ignorable="w14 w15 w16se w16cid wp14">
+<w:hdr xmlns:wpc="http://schemas.microsoft.com/office/word/2010/wordprocessingCanvas" xmlns:cx="http://schemas.microsoft.com/office/drawing/2014/chartex" xmlns:cx1="http://schemas.microsoft.com/office/drawing/2015/9/8/chartex" xmlns:cx2="http://schemas.microsoft.com/office/drawing/2015/10/21/chartex" xmlns:cx3="http://schemas.microsoft.com/office/drawing/2016/5/9/chartex" xmlns:cx4="http://schemas.microsoft.com/office/drawing/2016/5/10/chartex" xmlns:cx5="http://schemas.microsoft.com/office/drawing/2016/5/11/chartex" xmlns:cx6="http://schemas.microsoft.com/office/drawing/2016/5/12/chartex" xmlns:cx7="http://schemas.microsoft.com/office/drawing/2016/5/13/chartex" xmlns:cx8="http://schemas.microsoft.com/office/drawing/2016/5/14/chartex" xmlns:mc="http://schemas.openxmlformats.org/markup-compatibility/2006" xmlns:aink="http://schemas.microsoft.com/office/drawing/2016/ink" xmlns:am3d="http://schemas.microsoft.com/office/drawing/2017/model3d" xmlns:o="urn:schemas-microsoft-com:office:office" xmlns:r="http://schemas.openxmlformats.org/officeDocument/2006/relationships" xmlns:m="http://schemas.openxmlformats.org/officeDocument/2006/math" xmlns:v="urn:schemas-microsoft-com:vml" xmlns:wp14="http://schemas.microsoft.com/office/word/2010/wordprocessingDrawing" xmlns:wp="http://schemas.openxmlformats.org/drawingml/2006/wordprocessingDrawing" xmlns:w10="urn:schemas-microsoft-com:office:word" xmlns:w="http://schemas.openxmlformats.org/wordprocessingml/2006/main" xmlns:w14="http://schemas.microsoft.com/office/word/2010/wordml" xmlns:w15="http://schemas.microsoft.com/office/word/2012/wordml" xmlns:w16cex="http://schemas.microsoft.com/office/word/2018/wordml/cex" xmlns:w16cid="http://schemas.microsoft.com/office/word/2016/wordml/cid" xmlns:w16="http://schemas.microsoft.com/office/word/2018/wordml" xmlns:w16se="http://schemas.microsoft.com/office/word/2015/wordml/symex" xmlns:wpg="http://schemas.microsoft.com/office/word/2010/wordprocessingGroup" xmlns:wpi="http://schemas.microsoft.com/office/word/2010/wordprocessingInk" xmlns:wne="http://schemas.microsoft.com/office/word/2006/wordml" xmlns:wps="http://schemas.microsoft.com/office/word/2010/wordprocessingShape" mc:Ignorable="w14 w15 w16se w16cid w16 w16cex wp14">
   <w:p>
     <w:pPr>
-      <w:pStyle w:val="Header"/>
+      <w:pStyle w:val="Antet"/>
     </w:pPr>
   </w:p>
 </w:hdr>
 </file>
 
 <file path=word/numbering.xml><?xml version="1.0" encoding="utf-8"?>
-<w:numbering xmlns:wpc="http://schemas.microsoft.com/office/word/2010/wordprocessingCanvas" xmlns:cx="http://schemas.microsoft.com/office/drawing/2014/chartex" xmlns:cx1="http://schemas.microsoft.com/office/drawing/2015/9/8/chartex" xmlns:cx2="http://schemas.microsoft.com/office/drawing/2015/10/21/chartex" xmlns:cx3="http://schemas.microsoft.com/office/drawing/2016/5/9/chartex" xmlns:cx4="http://schemas.microsoft.com/office/drawing/2016/5/10/chartex" xmlns:cx5="http://schemas.microsoft.com/office/drawing/2016/5/11/chartex" xmlns:cx6="http://schemas.microsoft.com/office/drawing/2016/5/12/chartex" xmlns:cx7="http://schemas.microsoft.com/office/drawing/2016/5/13/chartex" xmlns:cx8="http://schemas.microsoft.com/office/drawing/2016/5/14/chartex" xmlns:mc="http://schemas.openxmlformats.org/markup-compatibility/2006" xmlns:aink="http://schemas.microsoft.com/office/drawing/2016/ink" xmlns:am3d="http://schemas.microsoft.com/office/drawing/2017/model3d" xmlns:o="urn:schemas-microsoft-com:office:office" xmlns:r="http://schemas.openxmlformats.org/officeDocument/2006/relationships" xmlns:m="http://schemas.openxmlformats.org/officeDocument/2006/math" xmlns:v="urn:schemas-microsoft-com:vml" xmlns:wp14="http://schemas.microsoft.com/office/word/2010/wordprocessingDrawing" xmlns:wp="http://schemas.openxmlformats.org/drawingml/2006/wordprocessingDrawing" xmlns:w10="urn:schemas-microsoft-com:office:word" xmlns:w="http://schemas.openxmlformats.org/wordprocessingml/2006/main" xmlns:w14="http://schemas.microsoft.com/office/word/2010/wordml" xmlns:w15="http://schemas.microsoft.com/office/word/2012/wordml" xmlns:w16cid="http://schemas.microsoft.com/office/word/2016/wordml/cid" xmlns:w16se="http://schemas.microsoft.com/office/word/2015/wordml/symex" xmlns:wpg="http://schemas.microsoft.com/office/word/2010/wordprocessingGroup" xmlns:wpi="http://schemas.microsoft.com/office/word/2010/wordprocessingInk" xmlns:wne="http://schemas.microsoft.com/office/word/2006/wordml" xmlns:wps="http://schemas.microsoft.com/office/word/2010/wordprocessingShape" mc:Ignorable="w14 w15 w16se w16cid wp14">
+<w:numbering xmlns:wpc="http://schemas.microsoft.com/office/word/2010/wordprocessingCanvas" xmlns:cx="http://schemas.microsoft.com/office/drawing/2014/chartex" xmlns:cx1="http://schemas.microsoft.com/office/drawing/2015/9/8/chartex" xmlns:cx2="http://schemas.microsoft.com/office/drawing/2015/10/21/chartex" xmlns:cx3="http://schemas.microsoft.com/office/drawing/2016/5/9/chartex" xmlns:cx4="http://schemas.microsoft.com/office/drawing/2016/5/10/chartex" xmlns:cx5="http://schemas.microsoft.com/office/drawing/2016/5/11/chartex" xmlns:cx6="http://schemas.microsoft.com/office/drawing/2016/5/12/chartex" xmlns:cx7="http://schemas.microsoft.com/office/drawing/2016/5/13/chartex" xmlns:cx8="http://schemas.microsoft.com/office/drawing/2016/5/14/chartex" xmlns:mc="http://schemas.openxmlformats.org/markup-compatibility/2006" xmlns:aink="http://schemas.microsoft.com/office/drawing/2016/ink" xmlns:am3d="http://schemas.microsoft.com/office/drawing/2017/model3d" xmlns:o="urn:schemas-microsoft-com:office:office" xmlns:r="http://schemas.openxmlformats.org/officeDocument/2006/relationships" xmlns:m="http://schemas.openxmlformats.org/officeDocument/2006/math" xmlns:v="urn:schemas-microsoft-com:vml" xmlns:wp14="http://schemas.microsoft.com/office/word/2010/wordprocessingDrawing" xmlns:wp="http://schemas.openxmlformats.org/drawingml/2006/wordprocessingDrawing" xmlns:w10="urn:schemas-microsoft-com:office:word" xmlns:w="http://schemas.openxmlformats.org/wordprocessingml/2006/main" xmlns:w14="http://schemas.microsoft.com/office/word/2010/wordml" xmlns:w15="http://schemas.microsoft.com/office/word/2012/wordml" xmlns:w16cex="http://schemas.microsoft.com/office/word/2018/wordml/cex" xmlns:w16cid="http://schemas.microsoft.com/office/word/2016/wordml/cid" xmlns:w16="http://schemas.microsoft.com/office/word/2018/wordml" xmlns:w16se="http://schemas.microsoft.com/office/word/2015/wordml/symex" xmlns:wpg="http://schemas.microsoft.com/office/word/2010/wordprocessingGroup" xmlns:wpi="http://schemas.microsoft.com/office/word/2010/wordprocessingInk" xmlns:wne="http://schemas.microsoft.com/office/word/2006/wordml" xmlns:wps="http://schemas.microsoft.com/office/word/2010/wordprocessingShape" mc:Ignorable="w14 w15 w16se w16cid w16 w16cex wp14">
   <w:abstractNum w:abstractNumId="0" w15:restartNumberingAfterBreak="0">
     <w:nsid w:val="17FE0F37"/>
     <w:multiLevelType w:val="hybridMultilevel"/>
@@ -664,7 +682,7 @@
 </file>
 
 <file path=word/styles.xml><?xml version="1.0" encoding="utf-8"?>
-<w:styles xmlns:mc="http://schemas.openxmlformats.org/markup-compatibility/2006" xmlns:r="http://schemas.openxmlformats.org/officeDocument/2006/relationships" xmlns:w="http://schemas.openxmlformats.org/wordprocessingml/2006/main" xmlns:w14="http://schemas.microsoft.com/office/word/2010/wordml" xmlns:w15="http://schemas.microsoft.com/office/word/2012/wordml" xmlns:w16cid="http://schemas.microsoft.com/office/word/2016/wordml/cid" xmlns:w16se="http://schemas.microsoft.com/office/word/2015/wordml/symex" mc:Ignorable="w14 w15 w16se w16cid">
+<w:styles xmlns:mc="http://schemas.openxmlformats.org/markup-compatibility/2006" xmlns:r="http://schemas.openxmlformats.org/officeDocument/2006/relationships" xmlns:w="http://schemas.openxmlformats.org/wordprocessingml/2006/main" xmlns:w14="http://schemas.microsoft.com/office/word/2010/wordml" xmlns:w15="http://schemas.microsoft.com/office/word/2012/wordml" xmlns:w16cex="http://schemas.microsoft.com/office/word/2018/wordml/cex" xmlns:w16cid="http://schemas.microsoft.com/office/word/2016/wordml/cid" xmlns:w16="http://schemas.microsoft.com/office/word/2018/wordml" xmlns:w16se="http://schemas.microsoft.com/office/word/2015/wordml/symex" mc:Ignorable="w14 w15 w16se w16cid w16 w16cex">
   <w:docDefaults>
     <w:rPrDefault>
       <w:rPr>
@@ -680,7 +698,7 @@
       </w:pPr>
     </w:pPrDefault>
   </w:docDefaults>
-  <w:latentStyles w:defLockedState="0" w:defUIPriority="99" w:defSemiHidden="0" w:defUnhideWhenUsed="0" w:defQFormat="0" w:count="375">
+  <w:latentStyles w:defLockedState="0" w:defUIPriority="99" w:defSemiHidden="0" w:defUnhideWhenUsed="0" w:defQFormat="0" w:count="376">
     <w:lsdException w:name="Normal" w:uiPriority="0" w:qFormat="1"/>
     <w:lsdException w:name="heading 1" w:uiPriority="9" w:qFormat="1"/>
     <w:lsdException w:name="heading 2" w:semiHidden="1" w:uiPriority="9" w:unhideWhenUsed="1" w:qFormat="1"/>
@@ -786,7 +804,6 @@
     <w:lsdException w:name="HTML Sample" w:semiHidden="1" w:unhideWhenUsed="1"/>
     <w:lsdException w:name="HTML Typewriter" w:semiHidden="1" w:unhideWhenUsed="1"/>
     <w:lsdException w:name="HTML Variable" w:semiHidden="1" w:unhideWhenUsed="1"/>
-    <w:lsdException w:name="Normal Table" w:semiHidden="1" w:unhideWhenUsed="1"/>
     <w:lsdException w:name="annotation subject" w:semiHidden="1" w:unhideWhenUsed="1"/>
     <w:lsdException w:name="No List" w:semiHidden="1" w:unhideWhenUsed="1"/>
     <w:lsdException w:name="Outline List 1" w:semiHidden="1" w:unhideWhenUsed="1"/>
@@ -833,10 +850,8 @@
     <w:lsdException w:name="Table Subtle 2" w:semiHidden="1" w:unhideWhenUsed="1"/>
     <w:lsdException w:name="Table Web 1" w:semiHidden="1" w:unhideWhenUsed="1"/>
     <w:lsdException w:name="Table Web 2" w:semiHidden="1" w:unhideWhenUsed="1"/>
-    <w:lsdException w:name="Table Web 3" w:semiHidden="1" w:unhideWhenUsed="1"/>
     <w:lsdException w:name="Balloon Text" w:semiHidden="1" w:unhideWhenUsed="1"/>
     <w:lsdException w:name="Table Grid" w:uiPriority="39"/>
-    <w:lsdException w:name="Table Theme" w:semiHidden="1" w:unhideWhenUsed="1"/>
     <w:lsdException w:name="Placeholder Text" w:semiHidden="1"/>
     <w:lsdException w:name="No Spacing" w:uiPriority="1" w:qFormat="1"/>
     <w:lsdException w:name="Light Shading" w:uiPriority="60"/>
@@ -1056,18 +1071,19 @@
     <w:lsdException w:name="Smart Hyperlink" w:semiHidden="1" w:unhideWhenUsed="1"/>
     <w:lsdException w:name="Hashtag" w:semiHidden="1" w:unhideWhenUsed="1"/>
     <w:lsdException w:name="Unresolved Mention" w:semiHidden="1" w:unhideWhenUsed="1"/>
+    <w:lsdException w:name="Smart Link" w:semiHidden="1" w:unhideWhenUsed="1"/>
   </w:latentStyles>
   <w:style w:type="paragraph" w:default="1" w:styleId="Normal">
     <w:name w:val="Normal"/>
     <w:qFormat/>
   </w:style>
-  <w:style w:type="character" w:default="1" w:styleId="DefaultParagraphFont">
+  <w:style w:type="character" w:default="1" w:styleId="Fontdeparagrafimplicit">
     <w:name w:val="Default Paragraph Font"/>
     <w:uiPriority w:val="1"/>
     <w:semiHidden/>
     <w:unhideWhenUsed/>
   </w:style>
-  <w:style w:type="table" w:default="1" w:styleId="TableNormal">
+  <w:style w:type="table" w:default="1" w:styleId="TabelNormal">
     <w:name w:val="Normal Table"/>
     <w:uiPriority w:val="99"/>
     <w:semiHidden/>
@@ -1082,13 +1098,13 @@
       </w:tblCellMar>
     </w:tblPr>
   </w:style>
-  <w:style w:type="numbering" w:default="1" w:styleId="NoList">
+  <w:style w:type="numbering" w:default="1" w:styleId="FrListare">
     <w:name w:val="No List"/>
     <w:uiPriority w:val="99"/>
     <w:semiHidden/>
     <w:unhideWhenUsed/>
   </w:style>
-  <w:style w:type="paragraph" w:styleId="ListParagraph">
+  <w:style w:type="paragraph" w:styleId="Listparagraf">
     <w:name w:val="List Paragraph"/>
     <w:basedOn w:val="Normal"/>
     <w:uiPriority w:val="34"/>
@@ -1101,7 +1117,7 @@
   </w:style>
   <w:style w:type="character" w:styleId="Hyperlink">
     <w:name w:val="Hyperlink"/>
-    <w:basedOn w:val="DefaultParagraphFont"/>
+    <w:basedOn w:val="Fontdeparagrafimplicit"/>
     <w:uiPriority w:val="99"/>
     <w:semiHidden/>
     <w:unhideWhenUsed/>
@@ -1111,10 +1127,10 @@
       <w:u w:val="single"/>
     </w:rPr>
   </w:style>
-  <w:style w:type="paragraph" w:styleId="Header">
+  <w:style w:type="paragraph" w:styleId="Antet">
     <w:name w:val="header"/>
     <w:basedOn w:val="Normal"/>
-    <w:link w:val="HeaderChar"/>
+    <w:link w:val="AntetCaracter"/>
     <w:uiPriority w:val="99"/>
     <w:unhideWhenUsed/>
     <w:rsid w:val="00333955"/>
@@ -1126,17 +1142,17 @@
       <w:spacing w:after="0" w:line="240" w:lineRule="auto"/>
     </w:pPr>
   </w:style>
-  <w:style w:type="character" w:customStyle="1" w:styleId="HeaderChar">
-    <w:name w:val="Header Char"/>
-    <w:basedOn w:val="DefaultParagraphFont"/>
-    <w:link w:val="Header"/>
+  <w:style w:type="character" w:customStyle="1" w:styleId="AntetCaracter">
+    <w:name w:val="Antet Caracter"/>
+    <w:basedOn w:val="Fontdeparagrafimplicit"/>
+    <w:link w:val="Antet"/>
     <w:uiPriority w:val="99"/>
     <w:rsid w:val="00333955"/>
   </w:style>
-  <w:style w:type="paragraph" w:styleId="Footer">
+  <w:style w:type="paragraph" w:styleId="Subsol">
     <w:name w:val="footer"/>
     <w:basedOn w:val="Normal"/>
-    <w:link w:val="FooterChar"/>
+    <w:link w:val="SubsolCaracter"/>
     <w:uiPriority w:val="99"/>
     <w:unhideWhenUsed/>
     <w:rsid w:val="00333955"/>
@@ -1148,10 +1164,10 @@
       <w:spacing w:after="0" w:line="240" w:lineRule="auto"/>
     </w:pPr>
   </w:style>
-  <w:style w:type="character" w:customStyle="1" w:styleId="FooterChar">
-    <w:name w:val="Footer Char"/>
-    <w:basedOn w:val="DefaultParagraphFont"/>
-    <w:link w:val="Footer"/>
+  <w:style w:type="character" w:customStyle="1" w:styleId="SubsolCaracter">
+    <w:name w:val="Subsol Caracter"/>
+    <w:basedOn w:val="Fontdeparagrafimplicit"/>
+    <w:link w:val="Subsol"/>
     <w:uiPriority w:val="99"/>
     <w:rsid w:val="00333955"/>
   </w:style>

</xml_diff>